<commit_message>
Function Point Calculation and Time Estimation
Semester 2 HW 3 - Unfinished
</commit_message>
<xml_diff>
--- a/Use Case/Bet on Win/UCBetOnWin.docx
+++ b/Use Case/Bet on Win/UCBetOnWin.docx
@@ -28,11 +28,21 @@
         <w:pStyle w:val="Titel"/>
         <w:jc w:val="right"/>
       </w:pPr>
-      <w:fldSimple w:instr="title  \* Mergeformat ">
-        <w:r>
-          <w:t>Use-Case Specification: Bet on Win</w:t>
-        </w:r>
-      </w:fldSimple>
+      <w:r>
+        <w:fldChar w:fldCharType="begin"/>
+      </w:r>
+      <w:r>
+        <w:instrText xml:space="preserve">title  \* Mergeformat </w:instrText>
+      </w:r>
+      <w:r>
+        <w:fldChar w:fldCharType="separate"/>
+      </w:r>
+      <w:r>
+        <w:t>Use-Case Specification: Bet on Win</w:t>
+      </w:r>
+      <w:r>
+        <w:fldChar w:fldCharType="end"/>
+      </w:r>
     </w:p>
     <w:p>
       <w:pPr>
@@ -1227,11 +1237,22 @@
       <w:r>
         <w:br w:type="page"/>
       </w:r>
-      <w:fldSimple w:instr="title  \* Mergeformat ">
-        <w:r>
-          <w:t>Use-Case Specification: Bet on Win</w:t>
-        </w:r>
-      </w:fldSimple>
+      <w:r>
+        <w:lastRenderedPageBreak/>
+        <w:fldChar w:fldCharType="begin"/>
+      </w:r>
+      <w:r>
+        <w:instrText xml:space="preserve">title  \* Mergeformat </w:instrText>
+      </w:r>
+      <w:r>
+        <w:fldChar w:fldCharType="separate"/>
+      </w:r>
+      <w:r>
+        <w:t>Use-Case Specification: Bet on Win</w:t>
+      </w:r>
+      <w:r>
+        <w:fldChar w:fldCharType="end"/>
+      </w:r>
       <w:bookmarkStart w:id="0" w:name="_Toc423410237"/>
       <w:bookmarkStart w:id="1" w:name="_Toc425054503"/>
       <w:r>
@@ -1443,8 +1464,6 @@
           </wp:inline>
         </w:drawing>
       </w:r>
-      <w:bookmarkStart w:id="14" w:name="_GoBack"/>
-      <w:bookmarkEnd w:id="14"/>
     </w:p>
     <w:p>
       <w:r>
@@ -1469,13 +1488,13 @@
           <w:numId w:val="23"/>
         </w:numPr>
       </w:pPr>
-      <w:bookmarkStart w:id="15" w:name="_Toc448179274"/>
+      <w:bookmarkStart w:id="14" w:name="_Toc448179274"/>
       <w:r>
         <w:t>Alternative Flows</w:t>
       </w:r>
       <w:bookmarkEnd w:id="12"/>
       <w:bookmarkEnd w:id="13"/>
-      <w:bookmarkEnd w:id="15"/>
+      <w:bookmarkEnd w:id="14"/>
     </w:p>
     <w:p>
       <w:pPr>
@@ -1486,7 +1505,7 @@
           <w:numId w:val="23"/>
         </w:numPr>
       </w:pPr>
-      <w:bookmarkStart w:id="16" w:name="_Toc448179275"/>
+      <w:bookmarkStart w:id="15" w:name="_Toc448179275"/>
       <w:r>
         <w:t>C</w:t>
       </w:r>
@@ -1496,45 +1515,41 @@
       <w:r>
         <w:t xml:space="preserve"> reach server</w:t>
       </w:r>
+      <w:bookmarkEnd w:id="15"/>
+    </w:p>
+    <w:p>
+      <w:pPr>
+        <w:ind w:left="720"/>
+      </w:pPr>
+      <w:r>
+        <w:t xml:space="preserve">If the </w:t>
+      </w:r>
+      <w:r>
+        <w:t>application</w:t>
+      </w:r>
+      <w:r>
+        <w:t xml:space="preserve"> cannot reach the server, the user will be notified if possible via app</w:t>
+      </w:r>
+      <w:r>
+        <w:t>.</w:t>
+      </w:r>
+      <w:r>
+        <w:t xml:space="preserve"> He will be asked to try it again later. </w:t>
+      </w:r>
+    </w:p>
+    <w:p>
+      <w:pPr>
+        <w:pStyle w:val="berschrift1"/>
+      </w:pPr>
+      <w:bookmarkStart w:id="16" w:name="_Toc423410251"/>
+      <w:bookmarkStart w:id="17" w:name="_Toc425054510"/>
+      <w:bookmarkStart w:id="18" w:name="_Toc448179276"/>
+      <w:r>
+        <w:t>Special Requirements</w:t>
+      </w:r>
       <w:bookmarkEnd w:id="16"/>
-    </w:p>
-    <w:p>
-      <w:pPr>
-        <w:ind w:left="720"/>
-      </w:pPr>
-      <w:r>
-        <w:t xml:space="preserve">If the </w:t>
-      </w:r>
-      <w:r>
-        <w:t>application</w:t>
-      </w:r>
-      <w:r>
-        <w:t xml:space="preserve"> cannot reach the server, the user will be notified if possible via app</w:t>
-      </w:r>
-      <w:r>
-        <w:t>.</w:t>
-      </w:r>
-      <w:r>
-        <w:t xml:space="preserve"> He will be asked to try it again later. </w:t>
-      </w:r>
-    </w:p>
-    <w:p>
-      <w:pPr>
-        <w:pStyle w:val="berschrift1"/>
-        <w:numPr>
-          <w:ilvl w:val="0"/>
-          <w:numId w:val="23"/>
-        </w:numPr>
-      </w:pPr>
-      <w:bookmarkStart w:id="17" w:name="_Toc423410251"/>
-      <w:bookmarkStart w:id="18" w:name="_Toc425054510"/>
-      <w:bookmarkStart w:id="19" w:name="_Toc448179276"/>
-      <w:r>
-        <w:t>Special Requirements</w:t>
-      </w:r>
       <w:bookmarkEnd w:id="17"/>
       <w:bookmarkEnd w:id="18"/>
-      <w:bookmarkEnd w:id="19"/>
     </w:p>
     <w:p>
       <w:pPr>
@@ -1547,35 +1562,49 @@
     <w:p>
       <w:pPr>
         <w:pStyle w:val="berschrift1"/>
-        <w:widowControl/>
-        <w:numPr>
-          <w:ilvl w:val="0"/>
-          <w:numId w:val="23"/>
-        </w:numPr>
-      </w:pPr>
-      <w:bookmarkStart w:id="20" w:name="_Toc423410253"/>
-      <w:bookmarkStart w:id="21" w:name="_Toc425054512"/>
-      <w:bookmarkStart w:id="22" w:name="_Toc448179277"/>
+      </w:pPr>
+      <w:bookmarkStart w:id="19" w:name="_Toc423410253"/>
+      <w:bookmarkStart w:id="20" w:name="_Toc425054512"/>
+      <w:bookmarkStart w:id="21" w:name="_Toc448179277"/>
       <w:r>
         <w:lastRenderedPageBreak/>
         <w:t>Preconditions</w:t>
       </w:r>
+      <w:bookmarkEnd w:id="19"/>
       <w:bookmarkEnd w:id="20"/>
       <w:bookmarkEnd w:id="21"/>
+    </w:p>
+    <w:p>
+      <w:pPr>
+        <w:pStyle w:val="berschrift2"/>
+      </w:pPr>
+      <w:bookmarkStart w:id="22" w:name="_Toc448179278"/>
+      <w:r>
+        <w:t xml:space="preserve">App </w:t>
+      </w:r>
+      <w:r>
+        <w:t>started</w:t>
+      </w:r>
       <w:bookmarkEnd w:id="22"/>
     </w:p>
     <w:p>
       <w:pPr>
+        <w:ind w:left="720"/>
+      </w:pPr>
+      <w:r>
+        <w:t>The app must be running.</w:t>
+      </w:r>
+    </w:p>
+    <w:p>
+      <w:pPr>
         <w:pStyle w:val="berschrift2"/>
-        <w:widowControl/>
-        <w:numPr>
-          <w:ilvl w:val="1"/>
-          <w:numId w:val="23"/>
-        </w:numPr>
-      </w:pPr>
-      <w:bookmarkStart w:id="23" w:name="_Toc448179278"/>
-      <w:r>
-        <w:t>App started</w:t>
+      </w:pPr>
+      <w:bookmarkStart w:id="23" w:name="_Toc448179279"/>
+      <w:r>
+        <w:t>Internet</w:t>
+      </w:r>
+      <w:r>
+        <w:t xml:space="preserve"> Connection</w:t>
       </w:r>
       <w:bookmarkEnd w:id="23"/>
     </w:p>
@@ -1584,91 +1613,125 @@
         <w:ind w:left="720"/>
       </w:pPr>
       <w:r>
-        <w:t>The app must be running.</w:t>
-      </w:r>
-    </w:p>
-    <w:p>
-      <w:pPr>
-        <w:pStyle w:val="berschrift2"/>
-        <w:numPr>
-          <w:ilvl w:val="1"/>
-          <w:numId w:val="23"/>
-        </w:numPr>
-      </w:pPr>
-      <w:bookmarkStart w:id="24" w:name="_Toc448179279"/>
-      <w:r>
-        <w:t>Internet Connection</w:t>
+        <w:t xml:space="preserve">To </w:t>
+      </w:r>
+      <w:r>
+        <w:t>deliver a bet</w:t>
+      </w:r>
+      <w:r>
+        <w:t>, an internet connection is necessary.</w:t>
+      </w:r>
+    </w:p>
+    <w:p>
+      <w:pPr>
+        <w:pStyle w:val="berschrift1"/>
+      </w:pPr>
+      <w:bookmarkStart w:id="24" w:name="_Toc423410255"/>
+      <w:bookmarkStart w:id="25" w:name="_Toc425054514"/>
+      <w:bookmarkStart w:id="26" w:name="_Toc448179280"/>
+      <w:proofErr w:type="spellStart"/>
+      <w:r>
+        <w:t>Postconditions</w:t>
       </w:r>
       <w:bookmarkEnd w:id="24"/>
-    </w:p>
-    <w:p>
-      <w:pPr>
-        <w:ind w:left="720"/>
-      </w:pPr>
-      <w:r>
-        <w:t xml:space="preserve">To </w:t>
-      </w:r>
-      <w:r>
-        <w:t>deliver a bet</w:t>
-      </w:r>
-      <w:r>
-        <w:t>, an internet connection is necessary.</w:t>
-      </w:r>
-    </w:p>
-    <w:p>
-      <w:pPr>
-        <w:pStyle w:val="berschrift1"/>
-        <w:widowControl/>
-        <w:numPr>
-          <w:ilvl w:val="0"/>
-          <w:numId w:val="23"/>
-        </w:numPr>
-      </w:pPr>
-      <w:bookmarkStart w:id="25" w:name="_Toc423410255"/>
-      <w:bookmarkStart w:id="26" w:name="_Toc425054514"/>
-      <w:bookmarkStart w:id="27" w:name="_Toc448179280"/>
-      <w:proofErr w:type="spellStart"/>
-      <w:r>
-        <w:t>Postconditions</w:t>
-      </w:r>
       <w:bookmarkEnd w:id="25"/>
       <w:bookmarkEnd w:id="26"/>
+      <w:proofErr w:type="spellEnd"/>
+    </w:p>
+    <w:p>
+      <w:pPr>
+        <w:ind w:left="720"/>
+      </w:pPr>
+      <w:r>
+        <w:t>n/a</w:t>
+      </w:r>
+    </w:p>
+    <w:p>
+      <w:pPr>
+        <w:pStyle w:val="berschrift1"/>
+      </w:pPr>
+      <w:bookmarkStart w:id="27" w:name="_Toc448179281"/>
+      <w:r>
+        <w:t>Extension</w:t>
+      </w:r>
+      <w:r>
+        <w:t xml:space="preserve"> Points</w:t>
+      </w:r>
       <w:bookmarkEnd w:id="27"/>
-      <w:proofErr w:type="spellEnd"/>
+    </w:p>
+    <w:p>
+      <w:pPr>
+        <w:ind w:firstLine="720"/>
+      </w:pPr>
+      <w:r>
+        <w:t>n/a</w:t>
+      </w:r>
+    </w:p>
+    <w:p>
+      <w:pPr>
+        <w:pStyle w:val="berschrift1"/>
+      </w:pPr>
+      <w:r>
+        <w:t>Functions Points</w:t>
+      </w:r>
     </w:p>
     <w:p>
       <w:pPr>
         <w:ind w:left="720"/>
-      </w:pPr>
-      <w:r>
-        <w:t>n/a</w:t>
-      </w:r>
-    </w:p>
-    <w:p>
-      <w:pPr>
-        <w:pStyle w:val="berschrift1"/>
-        <w:numPr>
-          <w:ilvl w:val="0"/>
-          <w:numId w:val="23"/>
-        </w:numPr>
-      </w:pPr>
-      <w:bookmarkStart w:id="28" w:name="_Toc448179281"/>
-      <w:r>
-        <w:t>Extension Points</w:t>
-      </w:r>
+        <w:jc w:val="center"/>
+      </w:pPr>
+      <w:r>
+        <w:pict w14:anchorId="3B7BB6AD">
+          <v:shapetype id="_x0000_t75" coordsize="21600,21600" o:spt="75" o:preferrelative="t" path="m@4@5l@4@11@9@11@9@5xe" filled="f" stroked="f">
+            <v:stroke joinstyle="miter"/>
+            <v:formulas>
+              <v:f eqn="if lineDrawn pixelLineWidth 0"/>
+              <v:f eqn="sum @0 1 0"/>
+              <v:f eqn="sum 0 0 @1"/>
+              <v:f eqn="prod @2 1 2"/>
+              <v:f eqn="prod @3 21600 pixelWidth"/>
+              <v:f eqn="prod @3 21600 pixelHeight"/>
+              <v:f eqn="sum @0 0 1"/>
+              <v:f eqn="prod @6 1 2"/>
+              <v:f eqn="prod @7 21600 pixelWidth"/>
+              <v:f eqn="sum @8 21600 0"/>
+              <v:f eqn="prod @7 21600 pixelHeight"/>
+              <v:f eqn="sum @10 21600 0"/>
+            </v:formulas>
+            <v:path o:extrusionok="f" gradientshapeok="t" o:connecttype="rect"/>
+            <o:lock v:ext="edit" aspectratio="t"/>
+          </v:shapetype>
+          <v:shape id="_x0000_i1025" type="#_x0000_t75" style="width:467.7pt;height:216.65pt">
+            <v:imagedata r:id="rId10" o:title="fp"/>
+          </v:shape>
+        </w:pict>
+      </w:r>
+    </w:p>
+    <w:p>
+      <w:pPr>
+        <w:ind w:left="720"/>
+        <w:rPr>
+          <w:lang w:val="en-GB"/>
+        </w:rPr>
+      </w:pPr>
+      <w:r>
+        <w:t xml:space="preserve">This results in a function point calculation of </w:t>
+      </w:r>
+      <w:r>
+        <w:rPr>
+          <w:b/>
+        </w:rPr>
+        <w:t>23.4</w:t>
+      </w:r>
+      <w:r>
+        <w:t>.</w:t>
+      </w:r>
+      <w:bookmarkStart w:id="28" w:name="_GoBack"/>
       <w:bookmarkEnd w:id="28"/>
     </w:p>
-    <w:p>
-      <w:pPr>
-        <w:ind w:firstLine="720"/>
-      </w:pPr>
-      <w:r>
-        <w:t>n/a</w:t>
-      </w:r>
-    </w:p>
     <w:sectPr>
-      <w:headerReference w:type="default" r:id="rId10"/>
-      <w:footerReference w:type="default" r:id="rId11"/>
+      <w:headerReference w:type="default" r:id="rId11"/>
+      <w:footerReference w:type="default" r:id="rId12"/>
       <w:endnotePr>
         <w:numFmt w:val="decimal"/>
       </w:endnotePr>
@@ -1993,11 +2056,21 @@
               <w:tab w:val="left" w:pos="4680"/>
             </w:tabs>
           </w:pPr>
-          <w:fldSimple w:instr="title  \* Mergeformat ">
-            <w:r>
-              <w:t>Use-Case Specification: Bet on Game</w:t>
-            </w:r>
-          </w:fldSimple>
+          <w:r>
+            <w:fldChar w:fldCharType="begin"/>
+          </w:r>
+          <w:r>
+            <w:instrText xml:space="preserve">title  \* Mergeformat </w:instrText>
+          </w:r>
+          <w:r>
+            <w:fldChar w:fldCharType="separate"/>
+          </w:r>
+          <w:r>
+            <w:t>Use-Case Specification: Bet on Game</w:t>
+          </w:r>
+          <w:r>
+            <w:fldChar w:fldCharType="end"/>
+          </w:r>
           <w:r>
             <w:tab/>
           </w:r>

</xml_diff>

<commit_message>
Updated Feature Files in UC
and png in directory
</commit_message>
<xml_diff>
--- a/Use Case/Bet on Win/UCBetOnWin.docx
+++ b/Use Case/Bet on Win/UCBetOnWin.docx
@@ -28,21 +28,11 @@
         <w:pStyle w:val="Titel"/>
         <w:jc w:val="right"/>
       </w:pPr>
-      <w:r>
-        <w:fldChar w:fldCharType="begin"/>
-      </w:r>
-      <w:r>
-        <w:instrText xml:space="preserve">title  \* Mergeformat </w:instrText>
-      </w:r>
-      <w:r>
-        <w:fldChar w:fldCharType="separate"/>
-      </w:r>
-      <w:r>
-        <w:t>Use-Case Specification: Bet on Win</w:t>
-      </w:r>
-      <w:r>
-        <w:fldChar w:fldCharType="end"/>
-      </w:r>
+      <w:fldSimple w:instr="title  \* Mergeformat ">
+        <w:r>
+          <w:t>Use-Case Specification: Bet on Win</w:t>
+        </w:r>
+      </w:fldSimple>
     </w:p>
     <w:p>
       <w:pPr>
@@ -1237,22 +1227,11 @@
       <w:r>
         <w:br w:type="page"/>
       </w:r>
-      <w:r>
-        <w:lastRenderedPageBreak/>
-        <w:fldChar w:fldCharType="begin"/>
-      </w:r>
-      <w:r>
-        <w:instrText xml:space="preserve">title  \* Mergeformat </w:instrText>
-      </w:r>
-      <w:r>
-        <w:fldChar w:fldCharType="separate"/>
-      </w:r>
-      <w:r>
-        <w:t>Use-Case Specification: Bet on Win</w:t>
-      </w:r>
-      <w:r>
-        <w:fldChar w:fldCharType="end"/>
-      </w:r>
+      <w:fldSimple w:instr="title  \* Mergeformat ">
+        <w:r>
+          <w:t>Use-Case Specification: Bet on Win</w:t>
+        </w:r>
+      </w:fldSimple>
       <w:bookmarkStart w:id="0" w:name="_Toc423410237"/>
       <w:bookmarkStart w:id="1" w:name="_Toc425054503"/>
       <w:r>
@@ -1466,6 +1445,68 @@
       </w:r>
     </w:p>
     <w:p>
+      <w:pPr>
+        <w:jc w:val="center"/>
+      </w:pPr>
+      <w:r>
+        <w:rPr>
+          <w:noProof/>
+          <w:lang w:val="en-GB" w:eastAsia="en-GB"/>
+        </w:rPr>
+        <w:lastRenderedPageBreak/>
+        <w:drawing>
+          <wp:inline distT="0" distB="0" distL="0" distR="0" wp14:anchorId="37ABA33B" wp14:editId="04513644">
+            <wp:extent cx="4469765" cy="2655570"/>
+            <wp:effectExtent l="0" t="0" r="6985" b="0"/>
+            <wp:docPr id="3" name="Grafik 3" descr="F:\Documents\GitHub\documents\Use Case\Bet on Win\Feature.png"/>
+            <wp:cNvGraphicFramePr>
+              <a:graphicFrameLocks xmlns:a="http://schemas.openxmlformats.org/drawingml/2006/main" noChangeAspect="1"/>
+            </wp:cNvGraphicFramePr>
+            <a:graphic xmlns:a="http://schemas.openxmlformats.org/drawingml/2006/main">
+              <a:graphicData uri="http://schemas.openxmlformats.org/drawingml/2006/picture">
+                <pic:pic xmlns:pic="http://schemas.openxmlformats.org/drawingml/2006/picture">
+                  <pic:nvPicPr>
+                    <pic:cNvPr id="0" name="Picture 2" descr="F:\Documents\GitHub\documents\Use Case\Bet on Win\Feature.png"/>
+                    <pic:cNvPicPr>
+                      <a:picLocks noChangeAspect="1" noChangeArrowheads="1"/>
+                    </pic:cNvPicPr>
+                  </pic:nvPicPr>
+                  <pic:blipFill>
+                    <a:blip r:embed="rId10">
+                      <a:extLst>
+                        <a:ext uri="{28A0092B-C50C-407E-A947-70E740481C1C}">
+                          <a14:useLocalDpi xmlns:a14="http://schemas.microsoft.com/office/drawing/2010/main" val="0"/>
+                        </a:ext>
+                      </a:extLst>
+                    </a:blip>
+                    <a:srcRect/>
+                    <a:stretch>
+                      <a:fillRect/>
+                    </a:stretch>
+                  </pic:blipFill>
+                  <pic:spPr bwMode="auto">
+                    <a:xfrm>
+                      <a:off x="0" y="0"/>
+                      <a:ext cx="4469765" cy="2655570"/>
+                    </a:xfrm>
+                    <a:prstGeom prst="rect">
+                      <a:avLst/>
+                    </a:prstGeom>
+                    <a:noFill/>
+                    <a:ln>
+                      <a:noFill/>
+                    </a:ln>
+                  </pic:spPr>
+                </pic:pic>
+              </a:graphicData>
+            </a:graphic>
+          </wp:inline>
+        </w:drawing>
+      </w:r>
+      <w:bookmarkStart w:id="14" w:name="_GoBack"/>
+      <w:bookmarkEnd w:id="14"/>
+    </w:p>
+    <w:p>
       <w:r>
         <w:br w:type="textWrapping" w:clear="all"/>
       </w:r>
@@ -1488,13 +1529,13 @@
           <w:numId w:val="23"/>
         </w:numPr>
       </w:pPr>
-      <w:bookmarkStart w:id="14" w:name="_Toc448179274"/>
+      <w:bookmarkStart w:id="15" w:name="_Toc448179274"/>
       <w:r>
         <w:t>Alternative Flows</w:t>
       </w:r>
       <w:bookmarkEnd w:id="12"/>
       <w:bookmarkEnd w:id="13"/>
-      <w:bookmarkEnd w:id="14"/>
+      <w:bookmarkEnd w:id="15"/>
     </w:p>
     <w:p>
       <w:pPr>
@@ -1505,7 +1546,7 @@
           <w:numId w:val="23"/>
         </w:numPr>
       </w:pPr>
-      <w:bookmarkStart w:id="15" w:name="_Toc448179275"/>
+      <w:bookmarkStart w:id="16" w:name="_Toc448179275"/>
       <w:r>
         <w:t>C</w:t>
       </w:r>
@@ -1515,7 +1556,7 @@
       <w:r>
         <w:t xml:space="preserve"> reach server</w:t>
       </w:r>
-      <w:bookmarkEnd w:id="15"/>
+      <w:bookmarkEnd w:id="16"/>
     </w:p>
     <w:p>
       <w:pPr>
@@ -1541,15 +1582,15 @@
       <w:pPr>
         <w:pStyle w:val="berschrift1"/>
       </w:pPr>
-      <w:bookmarkStart w:id="16" w:name="_Toc423410251"/>
-      <w:bookmarkStart w:id="17" w:name="_Toc425054510"/>
-      <w:bookmarkStart w:id="18" w:name="_Toc448179276"/>
+      <w:bookmarkStart w:id="17" w:name="_Toc423410251"/>
+      <w:bookmarkStart w:id="18" w:name="_Toc425054510"/>
+      <w:bookmarkStart w:id="19" w:name="_Toc448179276"/>
       <w:r>
         <w:t>Special Requirements</w:t>
       </w:r>
-      <w:bookmarkEnd w:id="16"/>
       <w:bookmarkEnd w:id="17"/>
       <w:bookmarkEnd w:id="18"/>
+      <w:bookmarkEnd w:id="19"/>
     </w:p>
     <w:p>
       <w:pPr>
@@ -1563,29 +1604,28 @@
       <w:pPr>
         <w:pStyle w:val="berschrift1"/>
       </w:pPr>
-      <w:bookmarkStart w:id="19" w:name="_Toc423410253"/>
-      <w:bookmarkStart w:id="20" w:name="_Toc425054512"/>
-      <w:bookmarkStart w:id="21" w:name="_Toc448179277"/>
-      <w:r>
-        <w:lastRenderedPageBreak/>
+      <w:bookmarkStart w:id="20" w:name="_Toc423410253"/>
+      <w:bookmarkStart w:id="21" w:name="_Toc425054512"/>
+      <w:bookmarkStart w:id="22" w:name="_Toc448179277"/>
+      <w:r>
         <w:t>Preconditions</w:t>
       </w:r>
-      <w:bookmarkEnd w:id="19"/>
       <w:bookmarkEnd w:id="20"/>
       <w:bookmarkEnd w:id="21"/>
+      <w:bookmarkEnd w:id="22"/>
     </w:p>
     <w:p>
       <w:pPr>
         <w:pStyle w:val="berschrift2"/>
       </w:pPr>
-      <w:bookmarkStart w:id="22" w:name="_Toc448179278"/>
+      <w:bookmarkStart w:id="23" w:name="_Toc448179278"/>
       <w:r>
         <w:t xml:space="preserve">App </w:t>
       </w:r>
       <w:r>
         <w:t>started</w:t>
       </w:r>
-      <w:bookmarkEnd w:id="22"/>
+      <w:bookmarkEnd w:id="23"/>
     </w:p>
     <w:p>
       <w:pPr>
@@ -1599,14 +1639,14 @@
       <w:pPr>
         <w:pStyle w:val="berschrift2"/>
       </w:pPr>
-      <w:bookmarkStart w:id="23" w:name="_Toc448179279"/>
+      <w:bookmarkStart w:id="24" w:name="_Toc448179279"/>
       <w:r>
         <w:t>Internet</w:t>
       </w:r>
       <w:r>
         <w:t xml:space="preserve"> Connection</w:t>
       </w:r>
-      <w:bookmarkEnd w:id="23"/>
+      <w:bookmarkEnd w:id="24"/>
     </w:p>
     <w:p>
       <w:pPr>
@@ -1626,16 +1666,16 @@
       <w:pPr>
         <w:pStyle w:val="berschrift1"/>
       </w:pPr>
-      <w:bookmarkStart w:id="24" w:name="_Toc423410255"/>
-      <w:bookmarkStart w:id="25" w:name="_Toc425054514"/>
-      <w:bookmarkStart w:id="26" w:name="_Toc448179280"/>
+      <w:bookmarkStart w:id="25" w:name="_Toc423410255"/>
+      <w:bookmarkStart w:id="26" w:name="_Toc425054514"/>
+      <w:bookmarkStart w:id="27" w:name="_Toc448179280"/>
       <w:proofErr w:type="spellStart"/>
       <w:r>
         <w:t>Postconditions</w:t>
       </w:r>
-      <w:bookmarkEnd w:id="24"/>
       <w:bookmarkEnd w:id="25"/>
       <w:bookmarkEnd w:id="26"/>
+      <w:bookmarkEnd w:id="27"/>
       <w:proofErr w:type="spellEnd"/>
     </w:p>
     <w:p>
@@ -1650,14 +1690,14 @@
       <w:pPr>
         <w:pStyle w:val="berschrift1"/>
       </w:pPr>
-      <w:bookmarkStart w:id="27" w:name="_Toc448179281"/>
+      <w:bookmarkStart w:id="28" w:name="_Toc448179281"/>
       <w:r>
         <w:t>Extension</w:t>
       </w:r>
       <w:r>
         <w:t xml:space="preserve"> Points</w:t>
       </w:r>
-      <w:bookmarkEnd w:id="27"/>
+      <w:bookmarkEnd w:id="28"/>
     </w:p>
     <w:p>
       <w:pPr>
@@ -1672,6 +1712,7 @@
         <w:pStyle w:val="berschrift1"/>
       </w:pPr>
       <w:r>
+        <w:lastRenderedPageBreak/>
         <w:t>Functions Points</w:t>
       </w:r>
     </w:p>
@@ -1701,8 +1742,8 @@
             <v:path o:extrusionok="f" gradientshapeok="t" o:connecttype="rect"/>
             <o:lock v:ext="edit" aspectratio="t"/>
           </v:shapetype>
-          <v:shape id="_x0000_i1025" type="#_x0000_t75" style="width:467.7pt;height:216.65pt">
-            <v:imagedata r:id="rId10" o:title="fp"/>
+          <v:shape id="_x0000_i1025" type="#_x0000_t75" style="width:467.7pt;height:216.6pt">
+            <v:imagedata r:id="rId11" o:title="fp"/>
           </v:shape>
         </w:pict>
       </w:r>
@@ -1726,12 +1767,10 @@
       <w:r>
         <w:t>.</w:t>
       </w:r>
-      <w:bookmarkStart w:id="28" w:name="_GoBack"/>
-      <w:bookmarkEnd w:id="28"/>
     </w:p>
     <w:sectPr>
-      <w:headerReference w:type="default" r:id="rId11"/>
-      <w:footerReference w:type="default" r:id="rId12"/>
+      <w:headerReference w:type="default" r:id="rId12"/>
+      <w:footerReference w:type="default" r:id="rId13"/>
       <w:endnotePr>
         <w:numFmt w:val="decimal"/>
       </w:endnotePr>
@@ -1889,7 +1928,7 @@
               <w:rStyle w:val="Seitenzahl"/>
               <w:noProof/>
             </w:rPr>
-            <w:t>6</w:t>
+            <w:t>7</w:t>
           </w:r>
           <w:r>
             <w:rPr>
@@ -2056,21 +2095,11 @@
               <w:tab w:val="left" w:pos="4680"/>
             </w:tabs>
           </w:pPr>
-          <w:r>
-            <w:fldChar w:fldCharType="begin"/>
-          </w:r>
-          <w:r>
-            <w:instrText xml:space="preserve">title  \* Mergeformat </w:instrText>
-          </w:r>
-          <w:r>
-            <w:fldChar w:fldCharType="separate"/>
-          </w:r>
-          <w:r>
-            <w:t>Use-Case Specification: Bet on Game</w:t>
-          </w:r>
-          <w:r>
-            <w:fldChar w:fldCharType="end"/>
-          </w:r>
+          <w:fldSimple w:instr="title  \* Mergeformat ">
+            <w:r>
+              <w:t>Use-Case Specification: Bet on Game</w:t>
+            </w:r>
+          </w:fldSimple>
           <w:r>
             <w:tab/>
           </w:r>

</xml_diff>

<commit_message>
ReWorked Use Case Documents
</commit_message>
<xml_diff>
--- a/Use Case/Bet on Win/UCBetOnWin.docx
+++ b/Use Case/Bet on Win/UCBetOnWin.docx
@@ -28,11 +28,21 @@
         <w:pStyle w:val="Titel"/>
         <w:jc w:val="right"/>
       </w:pPr>
-      <w:fldSimple w:instr="title  \* Mergeformat ">
-        <w:r>
-          <w:t>Use-Case Specification: Bet on Win</w:t>
-        </w:r>
-      </w:fldSimple>
+      <w:r>
+        <w:fldChar w:fldCharType="begin"/>
+      </w:r>
+      <w:r>
+        <w:instrText xml:space="preserve">title  \* Mergeformat </w:instrText>
+      </w:r>
+      <w:r>
+        <w:fldChar w:fldCharType="separate"/>
+      </w:r>
+      <w:r>
+        <w:t>Use-Case Specification: Bet on Win</w:t>
+      </w:r>
+      <w:r>
+        <w:fldChar w:fldCharType="end"/>
+      </w:r>
     </w:p>
     <w:p>
       <w:pPr>
@@ -1227,11 +1237,22 @@
       <w:r>
         <w:br w:type="page"/>
       </w:r>
-      <w:fldSimple w:instr="title  \* Mergeformat ">
-        <w:r>
-          <w:t>Use-Case Specification: Bet on Win</w:t>
-        </w:r>
-      </w:fldSimple>
+      <w:r>
+        <w:lastRenderedPageBreak/>
+        <w:fldChar w:fldCharType="begin"/>
+      </w:r>
+      <w:r>
+        <w:instrText xml:space="preserve">title  \* Mergeformat </w:instrText>
+      </w:r>
+      <w:r>
+        <w:fldChar w:fldCharType="separate"/>
+      </w:r>
+      <w:r>
+        <w:t>Use-Case Specification: Bet on Win</w:t>
+      </w:r>
+      <w:r>
+        <w:fldChar w:fldCharType="end"/>
+      </w:r>
       <w:bookmarkStart w:id="0" w:name="_Toc423410237"/>
       <w:bookmarkStart w:id="1" w:name="_Toc425054503"/>
       <w:r>
@@ -1503,23 +1524,22 @@
           </wp:inline>
         </w:drawing>
       </w:r>
-      <w:bookmarkStart w:id="14" w:name="_GoBack"/>
-      <w:bookmarkEnd w:id="14"/>
-    </w:p>
-    <w:p>
+    </w:p>
+    <w:p>
+      <w:pPr>
+        <w:jc w:val="center"/>
+      </w:pPr>
       <w:r>
         <w:br w:type="textWrapping" w:clear="all"/>
       </w:r>
-    </w:p>
-    <w:p>
-      <w:pPr>
-        <w:pStyle w:val="berschrift2"/>
-        <w:numPr>
-          <w:ilvl w:val="0"/>
-          <w:numId w:val="0"/>
-        </w:numPr>
-        <w:ind w:left="720"/>
-      </w:pPr>
+      <w:hyperlink r:id="rId11" w:history="1">
+        <w:r>
+          <w:rPr>
+            <w:rStyle w:val="Hyperlink"/>
+          </w:rPr>
+          <w:t>Link to Code</w:t>
+        </w:r>
+      </w:hyperlink>
     </w:p>
     <w:p>
       <w:pPr>
@@ -1529,13 +1549,13 @@
           <w:numId w:val="23"/>
         </w:numPr>
       </w:pPr>
-      <w:bookmarkStart w:id="15" w:name="_Toc448179274"/>
+      <w:bookmarkStart w:id="14" w:name="_Toc448179274"/>
       <w:r>
         <w:t>Alternative Flows</w:t>
       </w:r>
       <w:bookmarkEnd w:id="12"/>
       <w:bookmarkEnd w:id="13"/>
-      <w:bookmarkEnd w:id="15"/>
+      <w:bookmarkEnd w:id="14"/>
     </w:p>
     <w:p>
       <w:pPr>
@@ -1546,7 +1566,7 @@
           <w:numId w:val="23"/>
         </w:numPr>
       </w:pPr>
-      <w:bookmarkStart w:id="16" w:name="_Toc448179275"/>
+      <w:bookmarkStart w:id="15" w:name="_Toc448179275"/>
       <w:r>
         <w:t>C</w:t>
       </w:r>
@@ -1556,20 +1576,25 @@
       <w:r>
         <w:t xml:space="preserve"> reach server</w:t>
       </w:r>
+      <w:bookmarkEnd w:id="15"/>
+    </w:p>
+    <w:p>
+      <w:pPr>
+        <w:ind w:left="720"/>
+      </w:pPr>
+      <w:r>
+        <w:t xml:space="preserve">If the </w:t>
+      </w:r>
+      <w:r>
+        <w:t>application</w:t>
+      </w:r>
+      <w:r>
+        <w:t xml:space="preserve"> cannot reach the server, the user will be notified if possible vi</w:t>
+      </w:r>
+      <w:bookmarkStart w:id="16" w:name="_GoBack"/>
       <w:bookmarkEnd w:id="16"/>
-    </w:p>
-    <w:p>
-      <w:pPr>
-        <w:ind w:left="720"/>
-      </w:pPr>
-      <w:r>
-        <w:t xml:space="preserve">If the </w:t>
-      </w:r>
-      <w:r>
-        <w:t>application</w:t>
-      </w:r>
-      <w:r>
-        <w:t xml:space="preserve"> cannot reach the server, the user will be notified if possible via app</w:t>
+      <w:r>
+        <w:t>a app</w:t>
       </w:r>
       <w:r>
         <w:t>.</w:t>
@@ -1743,7 +1768,7 @@
             <o:lock v:ext="edit" aspectratio="t"/>
           </v:shapetype>
           <v:shape id="_x0000_i1025" type="#_x0000_t75" style="width:467.7pt;height:216.6pt">
-            <v:imagedata r:id="rId11" o:title="fp"/>
+            <v:imagedata r:id="rId12" o:title="fp"/>
           </v:shape>
         </w:pict>
       </w:r>
@@ -1769,8 +1794,8 @@
       </w:r>
     </w:p>
     <w:sectPr>
-      <w:headerReference w:type="default" r:id="rId12"/>
-      <w:footerReference w:type="default" r:id="rId13"/>
+      <w:headerReference w:type="default" r:id="rId13"/>
+      <w:footerReference w:type="default" r:id="rId14"/>
       <w:endnotePr>
         <w:numFmt w:val="decimal"/>
       </w:endnotePr>
@@ -1928,7 +1953,7 @@
               <w:rStyle w:val="Seitenzahl"/>
               <w:noProof/>
             </w:rPr>
-            <w:t>7</w:t>
+            <w:t>6</w:t>
           </w:r>
           <w:r>
             <w:rPr>
@@ -2095,11 +2120,21 @@
               <w:tab w:val="left" w:pos="4680"/>
             </w:tabs>
           </w:pPr>
-          <w:fldSimple w:instr="title  \* Mergeformat ">
-            <w:r>
-              <w:t>Use-Case Specification: Bet on Game</w:t>
-            </w:r>
-          </w:fldSimple>
+          <w:r>
+            <w:fldChar w:fldCharType="begin"/>
+          </w:r>
+          <w:r>
+            <w:instrText xml:space="preserve">title  \* Mergeformat </w:instrText>
+          </w:r>
+          <w:r>
+            <w:fldChar w:fldCharType="separate"/>
+          </w:r>
+          <w:r>
+            <w:t>Use-Case Specification: Bet on Game</w:t>
+          </w:r>
+          <w:r>
+            <w:fldChar w:fldCharType="end"/>
+          </w:r>
           <w:r>
             <w:tab/>
           </w:r>

</xml_diff>